<commit_message>
Adding rest of tests
</commit_message>
<xml_diff>
--- a/Test Cases for Big Health Sleep Signup.docx
+++ b/Test Cases for Big Health Sleep Signup.docx
@@ -261,7 +261,15 @@
         <w:pStyle w:val="ListParagraph"/>
       </w:pPr>
       <w:r>
-        <w:t>When they clear all of the checkboxes</w:t>
+        <w:t xml:space="preserve">When they clear </w:t>
+      </w:r>
+      <w:proofErr w:type="gramStart"/>
+      <w:r>
+        <w:t>all of</w:t>
+      </w:r>
+      <w:proofErr w:type="gramEnd"/>
+      <w:r>
+        <w:t xml:space="preserve"> the checkboxes</w:t>
       </w:r>
     </w:p>
     <w:p>
@@ -691,9 +699,11 @@
         </w:rPr>
         <w:t>th</w:t>
       </w:r>
+      <w:proofErr w:type="gramStart"/>
       <w:r>
         <w:t xml:space="preserve"> 1999</w:t>
       </w:r>
+      <w:proofErr w:type="gramEnd"/>
     </w:p>
     <w:p>
       <w:pPr>
@@ -833,7 +843,15 @@
         <w:pStyle w:val="ListParagraph"/>
       </w:pPr>
       <w:r>
-        <w:t>Enter a randomized email address of the form &lt;first name&gt;.&lt;last name&gt;.&lt;random value&gt;@gmail.com</w:t>
+        <w:t>Enter a randomized email address of the form &lt;first name</w:t>
+      </w:r>
+      <w:proofErr w:type="gramStart"/>
+      <w:r>
+        <w:t>&gt;.&lt;</w:t>
+      </w:r>
+      <w:proofErr w:type="gramEnd"/>
+      <w:r>
+        <w:t>last name&gt;.&lt;random value&gt;@gmail.com</w:t>
       </w:r>
     </w:p>
     <w:p>
@@ -963,6 +981,37 @@
           <w:numId w:val="2"/>
         </w:numPr>
       </w:pPr>
+      <w:r>
+        <w:t xml:space="preserve">The </w:t>
+      </w:r>
+      <w:proofErr w:type="gramStart"/>
+      <w:r>
+        <w:t>id’s</w:t>
+      </w:r>
+      <w:proofErr w:type="gramEnd"/>
+      <w:r>
+        <w:t xml:space="preserve"> for first name</w:t>
+      </w:r>
+      <w:r>
+        <w:t>,</w:t>
+      </w:r>
+      <w:r>
+        <w:t xml:space="preserve"> last name</w:t>
+      </w:r>
+      <w:r>
+        <w:t xml:space="preserve"> email and password</w:t>
+      </w:r>
+      <w:r>
+        <w:t xml:space="preserve"> are incorrect, </w:t>
+      </w:r>
+      <w:proofErr w:type="spellStart"/>
+      <w:r>
+        <w:t>xpath</w:t>
+      </w:r>
+      <w:proofErr w:type="spellEnd"/>
+      <w:r>
+        <w:t xml:space="preserve"> needed to be used to find them. Chrome seems to think they have an embedded \ or something in them</w:t>
+      </w:r>
     </w:p>
     <w:sectPr>
       <w:pgSz w:w="12240" w:h="15840"/>

</xml_diff>